<commit_message>
added https, client code and DOB encryption
</commit_message>
<xml_diff>
--- a/HDFC Bank_Capstone Project Guideline.docx
+++ b/HDFC Bank_Capstone Project Guideline.docx
@@ -1,6 +1,6 @@
 
 <file path=word/document.xml><?xml version="1.0" encoding="utf-8"?>
-<w:document xmlns:wpc="http://schemas.microsoft.com/office/word/2010/wordprocessingCanvas" xmlns:mc="http://schemas.openxmlformats.org/markup-compatibility/2006" xmlns:o="urn:schemas-microsoft-com:office:office" xmlns:r="http://schemas.openxmlformats.org/officeDocument/2006/relationships" xmlns:m="http://schemas.openxmlformats.org/officeDocument/2006/math" xmlns:v="urn:schemas-microsoft-com:vml" xmlns:wp14="http://schemas.microsoft.com/office/word/2010/wordprocessingDrawing" xmlns:wp="http://schemas.openxmlformats.org/drawingml/2006/wordprocessingDrawing" xmlns:w10="urn:schemas-microsoft-com:office:word" xmlns:w="http://schemas.openxmlformats.org/wordprocessingml/2006/main" xmlns:w14="http://schemas.microsoft.com/office/word/2010/wordml" xmlns:w15="http://schemas.microsoft.com/office/word/2012/wordml" xmlns:wpg="http://schemas.microsoft.com/office/word/2010/wordprocessingGroup" xmlns:wpi="http://schemas.microsoft.com/office/word/2010/wordprocessingInk" xmlns:wne="http://schemas.microsoft.com/office/word/2006/wordml" xmlns:wps="http://schemas.microsoft.com/office/word/2010/wordprocessingShape" mc:Ignorable="w14 w15 wp14">
+<w:document xmlns:wpc="http://schemas.microsoft.com/office/word/2010/wordprocessingCanvas" xmlns:cx="http://schemas.microsoft.com/office/drawing/2014/chartex" xmlns:cx1="http://schemas.microsoft.com/office/drawing/2015/9/8/chartex" xmlns:cx2="http://schemas.microsoft.com/office/drawing/2015/10/21/chartex" xmlns:cx3="http://schemas.microsoft.com/office/drawing/2016/5/9/chartex" xmlns:cx4="http://schemas.microsoft.com/office/drawing/2016/5/10/chartex" xmlns:cx5="http://schemas.microsoft.com/office/drawing/2016/5/11/chartex" xmlns:cx6="http://schemas.microsoft.com/office/drawing/2016/5/12/chartex" xmlns:cx7="http://schemas.microsoft.com/office/drawing/2016/5/13/chartex" xmlns:cx8="http://schemas.microsoft.com/office/drawing/2016/5/14/chartex" xmlns:mc="http://schemas.openxmlformats.org/markup-compatibility/2006" xmlns:aink="http://schemas.microsoft.com/office/drawing/2016/ink" xmlns:am3d="http://schemas.microsoft.com/office/drawing/2017/model3d" xmlns:o="urn:schemas-microsoft-com:office:office" xmlns:oel="http://schemas.microsoft.com/office/2019/extlst" xmlns:r="http://schemas.openxmlformats.org/officeDocument/2006/relationships" xmlns:m="http://schemas.openxmlformats.org/officeDocument/2006/math" xmlns:v="urn:schemas-microsoft-com:vml" xmlns:wp14="http://schemas.microsoft.com/office/word/2010/wordprocessingDrawing" xmlns:wp="http://schemas.openxmlformats.org/drawingml/2006/wordprocessingDrawing" xmlns:w10="urn:schemas-microsoft-com:office:word" xmlns:w="http://schemas.openxmlformats.org/wordprocessingml/2006/main" xmlns:w14="http://schemas.microsoft.com/office/word/2010/wordml" xmlns:w15="http://schemas.microsoft.com/office/word/2012/wordml" xmlns:w16cex="http://schemas.microsoft.com/office/word/2018/wordml/cex" xmlns:w16cid="http://schemas.microsoft.com/office/word/2016/wordml/cid" xmlns:w16="http://schemas.microsoft.com/office/word/2018/wordml" xmlns:w16sdtdh="http://schemas.microsoft.com/office/word/2020/wordml/sdtdatahash" xmlns:w16se="http://schemas.microsoft.com/office/word/2015/wordml/symex" xmlns:wpg="http://schemas.microsoft.com/office/word/2010/wordprocessingGroup" xmlns:wpi="http://schemas.microsoft.com/office/word/2010/wordprocessingInk" xmlns:wne="http://schemas.microsoft.com/office/word/2006/wordml" xmlns:wps="http://schemas.microsoft.com/office/word/2010/wordprocessingShape" mc:Ignorable="w14 w15 w16se w16cid w16 w16cex w16sdtdh wp14">
   <w:body>
     <w:p>
       <w:pPr>
@@ -191,6 +191,7 @@
           <w:kern w:val="0"/>
           <w:sz w:val="24"/>
           <w:szCs w:val="24"/>
+          <w:highlight w:val="yellow"/>
           <w:lang w:eastAsia="en-IN"/>
           <w14:ligatures w14:val="none"/>
         </w:rPr>
@@ -203,6 +204,7 @@
           <w:kern w:val="0"/>
           <w:sz w:val="24"/>
           <w:szCs w:val="24"/>
+          <w:highlight w:val="yellow"/>
           <w:lang w:eastAsia="en-IN"/>
           <w14:ligatures w14:val="none"/>
         </w:rPr>
@@ -215,6 +217,7 @@
           <w:kern w:val="0"/>
           <w:sz w:val="24"/>
           <w:szCs w:val="24"/>
+          <w:highlight w:val="yellow"/>
           <w:lang w:eastAsia="en-IN"/>
           <w14:ligatures w14:val="none"/>
         </w:rPr>
@@ -227,6 +230,7 @@
           <w:kern w:val="0"/>
           <w:sz w:val="24"/>
           <w:szCs w:val="24"/>
+          <w:highlight w:val="yellow"/>
           <w:lang w:eastAsia="en-IN"/>
           <w14:ligatures w14:val="none"/>
         </w:rPr>
@@ -239,32 +243,33 @@
           <w:kern w:val="0"/>
           <w:sz w:val="24"/>
           <w:szCs w:val="24"/>
+          <w:highlight w:val="yellow"/>
           <w:lang w:eastAsia="en-IN"/>
           <w14:ligatures w14:val="none"/>
         </w:rPr>
         <w:t xml:space="preserve">, </w:t>
       </w:r>
       <w:proofErr w:type="spellStart"/>
-      <w:proofErr w:type="gramStart"/>
-      <w:r>
-        <w:rPr>
-          <w:rFonts w:eastAsia="Times New Roman" w:cstheme="minorHAnsi"/>
-          <w:kern w:val="0"/>
-          <w:sz w:val="24"/>
-          <w:szCs w:val="24"/>
+      <w:r>
+        <w:rPr>
+          <w:rFonts w:eastAsia="Times New Roman" w:cstheme="minorHAnsi"/>
+          <w:kern w:val="0"/>
+          <w:sz w:val="24"/>
+          <w:szCs w:val="24"/>
+          <w:highlight w:val="yellow"/>
           <w:lang w:eastAsia="en-IN"/>
           <w14:ligatures w14:val="none"/>
         </w:rPr>
         <w:t>DateOfBirth</w:t>
       </w:r>
       <w:proofErr w:type="spellEnd"/>
-      <w:proofErr w:type="gramEnd"/>
-      <w:r>
-        <w:rPr>
-          <w:rFonts w:eastAsia="Times New Roman" w:cstheme="minorHAnsi"/>
-          <w:kern w:val="0"/>
-          <w:sz w:val="24"/>
-          <w:szCs w:val="24"/>
+      <w:r>
+        <w:rPr>
+          <w:rFonts w:eastAsia="Times New Roman" w:cstheme="minorHAnsi"/>
+          <w:kern w:val="0"/>
+          <w:sz w:val="24"/>
+          <w:szCs w:val="24"/>
+          <w:highlight w:val="yellow"/>
           <w:lang w:eastAsia="en-IN"/>
           <w14:ligatures w14:val="none"/>
         </w:rPr>
@@ -313,6 +318,7 @@
           <w:kern w:val="0"/>
           <w:sz w:val="24"/>
           <w:szCs w:val="24"/>
+          <w:highlight w:val="yellow"/>
           <w:lang w:eastAsia="en-IN"/>
           <w14:ligatures w14:val="none"/>
         </w:rPr>
@@ -324,6 +330,7 @@
           <w:kern w:val="0"/>
           <w:sz w:val="24"/>
           <w:szCs w:val="24"/>
+          <w:highlight w:val="yellow"/>
           <w:lang w:eastAsia="en-IN"/>
           <w14:ligatures w14:val="none"/>
         </w:rPr>
@@ -335,6 +342,7 @@
           <w:kern w:val="0"/>
           <w:sz w:val="24"/>
           <w:szCs w:val="24"/>
+          <w:highlight w:val="yellow"/>
           <w:lang w:eastAsia="en-IN"/>
           <w14:ligatures w14:val="none"/>
         </w:rPr>
@@ -347,6 +355,7 @@
           <w:kern w:val="0"/>
           <w:sz w:val="24"/>
           <w:szCs w:val="24"/>
+          <w:highlight w:val="yellow"/>
           <w:lang w:eastAsia="en-IN"/>
           <w14:ligatures w14:val="none"/>
         </w:rPr>
@@ -359,6 +368,7 @@
           <w:kern w:val="0"/>
           <w:sz w:val="24"/>
           <w:szCs w:val="24"/>
+          <w:highlight w:val="yellow"/>
           <w:lang w:eastAsia="en-IN"/>
           <w14:ligatures w14:val="none"/>
         </w:rPr>
@@ -371,6 +381,7 @@
           <w:kern w:val="0"/>
           <w:sz w:val="24"/>
           <w:szCs w:val="24"/>
+          <w:highlight w:val="yellow"/>
           <w:lang w:eastAsia="en-IN"/>
           <w14:ligatures w14:val="none"/>
         </w:rPr>
@@ -383,10 +394,71 @@
           <w:kern w:val="0"/>
           <w:sz w:val="24"/>
           <w:szCs w:val="24"/>
-          <w:lang w:eastAsia="en-IN"/>
-          <w14:ligatures w14:val="none"/>
-        </w:rPr>
-        <w:t xml:space="preserve"> or an Application server such as Tomcat, </w:t>
+          <w:highlight w:val="yellow"/>
+          <w:lang w:eastAsia="en-IN"/>
+          <w14:ligatures w14:val="none"/>
+        </w:rPr>
+        <w:t xml:space="preserve"> or an Application server such as Tomcat, WebLogic, etc.</w:t>
+      </w:r>
+    </w:p>
+    <w:p>
+      <w:pPr>
+        <w:spacing w:after="0" w:line="240" w:lineRule="auto"/>
+        <w:rPr>
+          <w:rFonts w:ascii="Times New Roman" w:eastAsia="Times New Roman" w:hAnsi="Times New Roman" w:cs="Times New Roman"/>
+          <w:kern w:val="0"/>
+          <w:sz w:val="24"/>
+          <w:szCs w:val="24"/>
+          <w:lang w:eastAsia="en-IN"/>
+          <w14:ligatures w14:val="none"/>
+        </w:rPr>
+      </w:pPr>
+    </w:p>
+    <w:p>
+      <w:pPr>
+        <w:spacing w:after="0" w:line="240" w:lineRule="auto"/>
+        <w:rPr>
+          <w:rFonts w:ascii="Times New Roman" w:eastAsia="Times New Roman" w:hAnsi="Times New Roman" w:cs="Times New Roman"/>
+          <w:kern w:val="0"/>
+          <w:sz w:val="24"/>
+          <w:szCs w:val="24"/>
+          <w:lang w:eastAsia="en-IN"/>
+          <w14:ligatures w14:val="none"/>
+        </w:rPr>
+      </w:pPr>
+      <w:r>
+        <w:rPr>
+          <w:rFonts w:ascii="Times New Roman" w:eastAsia="Times New Roman" w:hAnsi="Symbol" w:cs="Times New Roman"/>
+          <w:kern w:val="0"/>
+          <w:sz w:val="24"/>
+          <w:szCs w:val="24"/>
+          <w:lang w:eastAsia="en-IN"/>
+          <w14:ligatures w14:val="none"/>
+        </w:rPr>
+        <w:t></w:t>
+      </w:r>
+      <w:r>
+        <w:rPr>
+          <w:rFonts w:ascii="Times New Roman" w:eastAsia="Times New Roman" w:hAnsi="Times New Roman" w:cs="Times New Roman"/>
+          <w:kern w:val="0"/>
+          <w:sz w:val="24"/>
+          <w:szCs w:val="24"/>
+          <w:lang w:eastAsia="en-IN"/>
+          <w14:ligatures w14:val="none"/>
+        </w:rPr>
+        <w:t xml:space="preserve"> </w:t>
+      </w:r>
+      <w:r>
+        <w:rPr>
+          <w:rFonts w:eastAsia="Times New Roman" w:cstheme="minorHAnsi"/>
+          <w:kern w:val="0"/>
+          <w:sz w:val="24"/>
+          <w:szCs w:val="24"/>
+          <w:highlight w:val="yellow"/>
+          <w:lang w:eastAsia="en-IN"/>
+          <w14:ligatures w14:val="none"/>
+        </w:rPr>
+        <w:t xml:space="preserve">Invalid </w:t>
       </w:r>
       <w:proofErr w:type="spellStart"/>
       <w:r>
@@ -395,10 +467,11 @@
           <w:kern w:val="0"/>
           <w:sz w:val="24"/>
           <w:szCs w:val="24"/>
-          <w:lang w:eastAsia="en-IN"/>
-          <w14:ligatures w14:val="none"/>
-        </w:rPr>
-        <w:t>WebLogic</w:t>
+          <w:highlight w:val="yellow"/>
+          <w:lang w:eastAsia="en-IN"/>
+          <w14:ligatures w14:val="none"/>
+        </w:rPr>
+        <w:t>EmployeeID</w:t>
       </w:r>
       <w:proofErr w:type="spellEnd"/>
       <w:r>
@@ -407,10 +480,49 @@
           <w:kern w:val="0"/>
           <w:sz w:val="24"/>
           <w:szCs w:val="24"/>
-          <w:lang w:eastAsia="en-IN"/>
-          <w14:ligatures w14:val="none"/>
-        </w:rPr>
-        <w:t>, etc.</w:t>
+          <w:highlight w:val="yellow"/>
+          <w:lang w:eastAsia="en-IN"/>
+          <w14:ligatures w14:val="none"/>
+        </w:rPr>
+        <w:t xml:space="preserve"> Error should be returned if </w:t>
+      </w:r>
+      <w:proofErr w:type="spellStart"/>
+      <w:r>
+        <w:rPr>
+          <w:rFonts w:eastAsia="Times New Roman" w:cstheme="minorHAnsi"/>
+          <w:kern w:val="0"/>
+          <w:sz w:val="24"/>
+          <w:szCs w:val="24"/>
+          <w:highlight w:val="yellow"/>
+          <w:lang w:eastAsia="en-IN"/>
+          <w14:ligatures w14:val="none"/>
+        </w:rPr>
+        <w:t>EmployeeID</w:t>
+      </w:r>
+      <w:proofErr w:type="spellEnd"/>
+      <w:r>
+        <w:rPr>
+          <w:rFonts w:eastAsia="Times New Roman" w:cstheme="minorHAnsi"/>
+          <w:kern w:val="0"/>
+          <w:sz w:val="24"/>
+          <w:szCs w:val="24"/>
+          <w:highlight w:val="yellow"/>
+          <w:lang w:eastAsia="en-IN"/>
+          <w14:ligatures w14:val="none"/>
+        </w:rPr>
+        <w:t xml:space="preserve"> is not matched</w:t>
+      </w:r>
+      <w:r>
+        <w:rPr>
+          <w:rFonts w:ascii="Times New Roman" w:eastAsia="Times New Roman" w:hAnsi="Times New Roman" w:cs="Times New Roman"/>
+          <w:kern w:val="0"/>
+          <w:sz w:val="24"/>
+          <w:szCs w:val="24"/>
+          <w:highlight w:val="yellow"/>
+          <w:lang w:eastAsia="en-IN"/>
+          <w14:ligatures w14:val="none"/>
+        </w:rPr>
+        <w:t>.</w:t>
       </w:r>
     </w:p>
     <w:p>
@@ -466,10 +578,153 @@
           <w:kern w:val="0"/>
           <w:sz w:val="24"/>
           <w:szCs w:val="24"/>
-          <w:lang w:eastAsia="en-IN"/>
-          <w14:ligatures w14:val="none"/>
-        </w:rPr>
-        <w:t xml:space="preserve">Invalid </w:t>
+          <w:highlight w:val="yellow"/>
+          <w:lang w:eastAsia="en-IN"/>
+          <w14:ligatures w14:val="none"/>
+        </w:rPr>
+        <w:t>Ensure code is checked into a repository such as GIT or equivalent</w:t>
+      </w:r>
+      <w:r>
+        <w:rPr>
+          <w:rFonts w:ascii="Times New Roman" w:eastAsia="Times New Roman" w:hAnsi="Times New Roman" w:cs="Times New Roman"/>
+          <w:kern w:val="0"/>
+          <w:sz w:val="24"/>
+          <w:szCs w:val="24"/>
+          <w:highlight w:val="yellow"/>
+          <w:lang w:eastAsia="en-IN"/>
+          <w14:ligatures w14:val="none"/>
+        </w:rPr>
+        <w:t>.</w:t>
+      </w:r>
+    </w:p>
+    <w:p>
+      <w:pPr>
+        <w:spacing w:after="0" w:line="240" w:lineRule="auto"/>
+        <w:rPr>
+          <w:rFonts w:ascii="Times New Roman" w:eastAsia="Times New Roman" w:hAnsi="Times New Roman" w:cs="Times New Roman"/>
+          <w:kern w:val="0"/>
+          <w:sz w:val="24"/>
+          <w:szCs w:val="24"/>
+          <w:lang w:eastAsia="en-IN"/>
+          <w14:ligatures w14:val="none"/>
+        </w:rPr>
+      </w:pPr>
+    </w:p>
+    <w:p>
+      <w:pPr>
+        <w:spacing w:after="0" w:line="240" w:lineRule="auto"/>
+        <w:rPr>
+          <w:rFonts w:eastAsia="Times New Roman" w:cstheme="minorHAnsi"/>
+          <w:kern w:val="0"/>
+          <w:sz w:val="24"/>
+          <w:szCs w:val="24"/>
+          <w:lang w:eastAsia="en-IN"/>
+          <w14:ligatures w14:val="none"/>
+        </w:rPr>
+      </w:pPr>
+      <w:r>
+        <w:rPr>
+          <w:rFonts w:ascii="Times New Roman" w:eastAsia="Times New Roman" w:hAnsi="Symbol" w:cs="Times New Roman"/>
+          <w:kern w:val="0"/>
+          <w:sz w:val="24"/>
+          <w:szCs w:val="24"/>
+          <w:lang w:eastAsia="en-IN"/>
+          <w14:ligatures w14:val="none"/>
+        </w:rPr>
+        <w:t></w:t>
+      </w:r>
+      <w:r>
+        <w:rPr>
+          <w:rFonts w:ascii="Times New Roman" w:eastAsia="Times New Roman" w:hAnsi="Times New Roman" w:cs="Times New Roman"/>
+          <w:kern w:val="0"/>
+          <w:sz w:val="24"/>
+          <w:szCs w:val="24"/>
+          <w:lang w:eastAsia="en-IN"/>
+          <w14:ligatures w14:val="none"/>
+        </w:rPr>
+        <w:t xml:space="preserve"> </w:t>
+      </w:r>
+      <w:r>
+        <w:rPr>
+          <w:rFonts w:eastAsia="Times New Roman" w:cstheme="minorHAnsi"/>
+          <w:kern w:val="0"/>
+          <w:sz w:val="24"/>
+          <w:szCs w:val="24"/>
+          <w:lang w:eastAsia="en-IN"/>
+          <w14:ligatures w14:val="none"/>
+        </w:rPr>
+        <w:t>Use</w:t>
+      </w:r>
+      <w:r>
+        <w:rPr>
+          <w:rFonts w:eastAsia="Times New Roman" w:cstheme="minorHAnsi"/>
+          <w:kern w:val="0"/>
+          <w:sz w:val="24"/>
+          <w:szCs w:val="24"/>
+          <w:lang w:eastAsia="en-IN"/>
+          <w14:ligatures w14:val="none"/>
+        </w:rPr>
+        <w:t xml:space="preserve"> Jenkins to deploy changes to the code to the Application server.</w:t>
+      </w:r>
+    </w:p>
+    <w:p>
+      <w:pPr>
+        <w:spacing w:after="0" w:line="240" w:lineRule="auto"/>
+        <w:rPr>
+          <w:rFonts w:ascii="Times New Roman" w:eastAsia="Times New Roman" w:hAnsi="Times New Roman" w:cs="Times New Roman"/>
+          <w:kern w:val="0"/>
+          <w:sz w:val="24"/>
+          <w:szCs w:val="24"/>
+          <w:lang w:eastAsia="en-IN"/>
+          <w14:ligatures w14:val="none"/>
+        </w:rPr>
+      </w:pPr>
+    </w:p>
+    <w:p>
+      <w:pPr>
+        <w:spacing w:after="0" w:line="240" w:lineRule="auto"/>
+        <w:rPr>
+          <w:rFonts w:ascii="Times New Roman" w:eastAsia="Times New Roman" w:hAnsi="Times New Roman" w:cs="Times New Roman"/>
+          <w:kern w:val="0"/>
+          <w:sz w:val="24"/>
+          <w:szCs w:val="24"/>
+          <w:lang w:eastAsia="en-IN"/>
+          <w14:ligatures w14:val="none"/>
+        </w:rPr>
+      </w:pPr>
+      <w:r>
+        <w:rPr>
+          <w:rFonts w:ascii="Times New Roman" w:eastAsia="Times New Roman" w:hAnsi="Symbol" w:cs="Times New Roman"/>
+          <w:kern w:val="0"/>
+          <w:sz w:val="24"/>
+          <w:szCs w:val="24"/>
+          <w:lang w:eastAsia="en-IN"/>
+          <w14:ligatures w14:val="none"/>
+        </w:rPr>
+        <w:t></w:t>
+      </w:r>
+      <w:r>
+        <w:rPr>
+          <w:rFonts w:ascii="Times New Roman" w:eastAsia="Times New Roman" w:hAnsi="Times New Roman" w:cs="Times New Roman"/>
+          <w:kern w:val="0"/>
+          <w:sz w:val="24"/>
+          <w:szCs w:val="24"/>
+          <w:lang w:eastAsia="en-IN"/>
+          <w14:ligatures w14:val="none"/>
+        </w:rPr>
+        <w:t xml:space="preserve"> </w:t>
+      </w:r>
+      <w:r>
+        <w:rPr>
+          <w:rFonts w:eastAsia="Times New Roman" w:cstheme="minorHAnsi"/>
+          <w:kern w:val="0"/>
+          <w:sz w:val="24"/>
+          <w:szCs w:val="24"/>
+          <w:highlight w:val="yellow"/>
+          <w:lang w:eastAsia="en-IN"/>
+          <w14:ligatures w14:val="none"/>
+        </w:rPr>
+        <w:t xml:space="preserve">Modify the Java (or equivalent) code so that it is exposed as a HTTP web service. The request should accept a single </w:t>
       </w:r>
       <w:proofErr w:type="spellStart"/>
       <w:r>
@@ -478,6 +733,7 @@
           <w:kern w:val="0"/>
           <w:sz w:val="24"/>
           <w:szCs w:val="24"/>
+          <w:highlight w:val="yellow"/>
           <w:lang w:eastAsia="en-IN"/>
           <w14:ligatures w14:val="none"/>
         </w:rPr>
@@ -490,10 +746,11 @@
           <w:kern w:val="0"/>
           <w:sz w:val="24"/>
           <w:szCs w:val="24"/>
-          <w:lang w:eastAsia="en-IN"/>
-          <w14:ligatures w14:val="none"/>
-        </w:rPr>
-        <w:t xml:space="preserve"> Error should be returned if </w:t>
+          <w:highlight w:val="yellow"/>
+          <w:lang w:eastAsia="en-IN"/>
+          <w14:ligatures w14:val="none"/>
+        </w:rPr>
+        <w:t xml:space="preserve"> while the response should have all three fields of that Employee i.e., </w:t>
       </w:r>
       <w:proofErr w:type="spellStart"/>
       <w:r>
@@ -502,6 +759,7 @@
           <w:kern w:val="0"/>
           <w:sz w:val="24"/>
           <w:szCs w:val="24"/>
+          <w:highlight w:val="yellow"/>
           <w:lang w:eastAsia="en-IN"/>
           <w14:ligatures w14:val="none"/>
         </w:rPr>
@@ -514,17 +772,59 @@
           <w:kern w:val="0"/>
           <w:sz w:val="24"/>
           <w:szCs w:val="24"/>
-          <w:lang w:eastAsia="en-IN"/>
-          <w14:ligatures w14:val="none"/>
-        </w:rPr>
-        <w:t xml:space="preserve"> is not matched</w:t>
-      </w:r>
-      <w:r>
-        <w:rPr>
-          <w:rFonts w:ascii="Times New Roman" w:eastAsia="Times New Roman" w:hAnsi="Times New Roman" w:cs="Times New Roman"/>
-          <w:kern w:val="0"/>
-          <w:sz w:val="24"/>
-          <w:szCs w:val="24"/>
+          <w:highlight w:val="yellow"/>
+          <w:lang w:eastAsia="en-IN"/>
+          <w14:ligatures w14:val="none"/>
+        </w:rPr>
+        <w:t xml:space="preserve">, </w:t>
+      </w:r>
+      <w:proofErr w:type="spellStart"/>
+      <w:r>
+        <w:rPr>
+          <w:rFonts w:eastAsia="Times New Roman" w:cstheme="minorHAnsi"/>
+          <w:kern w:val="0"/>
+          <w:sz w:val="24"/>
+          <w:szCs w:val="24"/>
+          <w:highlight w:val="yellow"/>
+          <w:lang w:eastAsia="en-IN"/>
+          <w14:ligatures w14:val="none"/>
+        </w:rPr>
+        <w:t>EmployeeName</w:t>
+      </w:r>
+      <w:proofErr w:type="spellEnd"/>
+      <w:r>
+        <w:rPr>
+          <w:rFonts w:eastAsia="Times New Roman" w:cstheme="minorHAnsi"/>
+          <w:kern w:val="0"/>
+          <w:sz w:val="24"/>
+          <w:szCs w:val="24"/>
+          <w:highlight w:val="yellow"/>
+          <w:lang w:eastAsia="en-IN"/>
+          <w14:ligatures w14:val="none"/>
+        </w:rPr>
+        <w:t xml:space="preserve">, </w:t>
+      </w:r>
+      <w:proofErr w:type="spellStart"/>
+      <w:r>
+        <w:rPr>
+          <w:rFonts w:eastAsia="Times New Roman" w:cstheme="minorHAnsi"/>
+          <w:kern w:val="0"/>
+          <w:sz w:val="24"/>
+          <w:szCs w:val="24"/>
+          <w:highlight w:val="yellow"/>
+          <w:lang w:eastAsia="en-IN"/>
+          <w14:ligatures w14:val="none"/>
+        </w:rPr>
+        <w:t>DateOfBirth</w:t>
+      </w:r>
+      <w:proofErr w:type="spellEnd"/>
+      <w:r>
+        <w:rPr>
+          <w:rFonts w:ascii="Times New Roman" w:eastAsia="Times New Roman" w:hAnsi="Times New Roman" w:cs="Times New Roman"/>
+          <w:kern w:val="0"/>
+          <w:sz w:val="24"/>
+          <w:szCs w:val="24"/>
+          <w:highlight w:val="yellow"/>
           <w:lang w:eastAsia="en-IN"/>
           <w14:ligatures w14:val="none"/>
         </w:rPr>
@@ -548,7 +848,7 @@
       <w:pPr>
         <w:spacing w:after="0" w:line="240" w:lineRule="auto"/>
         <w:rPr>
-          <w:rFonts w:ascii="Times New Roman" w:eastAsia="Times New Roman" w:hAnsi="Times New Roman" w:cs="Times New Roman"/>
+          <w:rFonts w:eastAsia="Times New Roman" w:cstheme="minorHAnsi"/>
           <w:kern w:val="0"/>
           <w:sz w:val="24"/>
           <w:szCs w:val="24"/>
@@ -587,25 +887,122 @@
           <w:lang w:eastAsia="en-IN"/>
           <w14:ligatures w14:val="none"/>
         </w:rPr>
-        <w:t>Ensure</w:t>
-      </w:r>
-      <w:r>
-        <w:rPr>
-          <w:rFonts w:eastAsia="Times New Roman" w:cstheme="minorHAnsi"/>
-          <w:kern w:val="0"/>
-          <w:sz w:val="24"/>
-          <w:szCs w:val="24"/>
-          <w:lang w:eastAsia="en-IN"/>
-          <w14:ligatures w14:val="none"/>
-        </w:rPr>
-        <w:t xml:space="preserve"> code is checked into a repository such as GIT or equivalent</w:t>
-      </w:r>
-      <w:r>
-        <w:rPr>
-          <w:rFonts w:ascii="Times New Roman" w:eastAsia="Times New Roman" w:hAnsi="Times New Roman" w:cs="Times New Roman"/>
-          <w:kern w:val="0"/>
-          <w:sz w:val="24"/>
-          <w:szCs w:val="24"/>
+        <w:t>Web</w:t>
+      </w:r>
+      <w:r>
+        <w:rPr>
+          <w:rFonts w:eastAsia="Times New Roman" w:cstheme="minorHAnsi"/>
+          <w:kern w:val="0"/>
+          <w:sz w:val="24"/>
+          <w:szCs w:val="24"/>
+          <w:lang w:eastAsia="en-IN"/>
+          <w14:ligatures w14:val="none"/>
+        </w:rPr>
+        <w:t xml:space="preserve"> service should print a log file with date-timestamp for every time it is calls.  In case size of log exceeds 1 MB, the log file should get rotated </w:t>
+      </w:r>
+      <w:r>
+        <w:rPr>
+          <w:rFonts w:eastAsia="Times New Roman" w:cstheme="minorHAnsi"/>
+          <w:kern w:val="0"/>
+          <w:sz w:val="24"/>
+          <w:szCs w:val="24"/>
+          <w:lang w:eastAsia="en-IN"/>
+          <w14:ligatures w14:val="none"/>
+        </w:rPr>
+        <w:t>i.e.,</w:t>
+      </w:r>
+      <w:r>
+        <w:rPr>
+          <w:rFonts w:eastAsia="Times New Roman" w:cstheme="minorHAnsi"/>
+          <w:kern w:val="0"/>
+          <w:sz w:val="24"/>
+          <w:szCs w:val="24"/>
+          <w:lang w:eastAsia="en-IN"/>
+          <w14:ligatures w14:val="none"/>
+        </w:rPr>
+        <w:t xml:space="preserve"> existing file should be backed up, new log file should be utilized. </w:t>
+      </w:r>
+    </w:p>
+    <w:p>
+      <w:pPr>
+        <w:spacing w:after="0" w:line="240" w:lineRule="auto"/>
+        <w:rPr>
+          <w:rFonts w:eastAsia="Times New Roman" w:cstheme="minorHAnsi"/>
+          <w:kern w:val="0"/>
+          <w:sz w:val="24"/>
+          <w:szCs w:val="24"/>
+          <w:lang w:eastAsia="en-IN"/>
+          <w14:ligatures w14:val="none"/>
+        </w:rPr>
+      </w:pPr>
+    </w:p>
+    <w:p>
+      <w:pPr>
+        <w:spacing w:after="0" w:line="240" w:lineRule="auto"/>
+        <w:rPr>
+          <w:rFonts w:eastAsia="Times New Roman" w:cstheme="minorHAnsi"/>
+          <w:kern w:val="0"/>
+          <w:sz w:val="24"/>
+          <w:szCs w:val="24"/>
+          <w:lang w:eastAsia="en-IN"/>
+          <w14:ligatures w14:val="none"/>
+        </w:rPr>
+      </w:pPr>
+      <w:r>
+        <w:rPr>
+          <w:rFonts w:ascii="Times New Roman" w:eastAsia="Times New Roman" w:hAnsi="Symbol" w:cs="Times New Roman"/>
+          <w:kern w:val="0"/>
+          <w:sz w:val="24"/>
+          <w:szCs w:val="24"/>
+          <w:lang w:eastAsia="en-IN"/>
+          <w14:ligatures w14:val="none"/>
+        </w:rPr>
+        <w:t></w:t>
+      </w:r>
+      <w:r>
+        <w:rPr>
+          <w:rFonts w:ascii="Times New Roman" w:eastAsia="Times New Roman" w:hAnsi="Times New Roman" w:cs="Times New Roman"/>
+          <w:kern w:val="0"/>
+          <w:sz w:val="24"/>
+          <w:szCs w:val="24"/>
+          <w:lang w:eastAsia="en-IN"/>
+          <w14:ligatures w14:val="none"/>
+        </w:rPr>
+        <w:t xml:space="preserve"> </w:t>
+      </w:r>
+      <w:r>
+        <w:rPr>
+          <w:rFonts w:eastAsia="Times New Roman" w:cstheme="minorHAnsi"/>
+          <w:kern w:val="0"/>
+          <w:sz w:val="24"/>
+          <w:szCs w:val="24"/>
+          <w:highlight w:val="yellow"/>
+          <w:lang w:eastAsia="en-IN"/>
+          <w14:ligatures w14:val="none"/>
+        </w:rPr>
+        <w:t xml:space="preserve">Call this web service from </w:t>
+      </w:r>
+      <w:proofErr w:type="spellStart"/>
+      <w:r>
+        <w:rPr>
+          <w:rFonts w:eastAsia="Times New Roman" w:cstheme="minorHAnsi"/>
+          <w:kern w:val="0"/>
+          <w:sz w:val="24"/>
+          <w:szCs w:val="24"/>
+          <w:highlight w:val="yellow"/>
+          <w:lang w:eastAsia="en-IN"/>
+          <w14:ligatures w14:val="none"/>
+        </w:rPr>
+        <w:t>PostMan</w:t>
+      </w:r>
+      <w:proofErr w:type="spellEnd"/>
+      <w:r>
+        <w:rPr>
+          <w:rFonts w:eastAsia="Times New Roman" w:cstheme="minorHAnsi"/>
+          <w:kern w:val="0"/>
+          <w:sz w:val="24"/>
+          <w:szCs w:val="24"/>
+          <w:highlight w:val="yellow"/>
           <w:lang w:eastAsia="en-IN"/>
           <w14:ligatures w14:val="none"/>
         </w:rPr>
@@ -616,7 +1013,7 @@
       <w:pPr>
         <w:spacing w:after="0" w:line="240" w:lineRule="auto"/>
         <w:rPr>
-          <w:rFonts w:ascii="Times New Roman" w:eastAsia="Times New Roman" w:hAnsi="Times New Roman" w:cs="Times New Roman"/>
+          <w:rFonts w:eastAsia="Times New Roman" w:cstheme="minorHAnsi"/>
           <w:kern w:val="0"/>
           <w:sz w:val="24"/>
           <w:szCs w:val="24"/>
@@ -643,6 +1040,7 @@
           <w:kern w:val="0"/>
           <w:sz w:val="24"/>
           <w:szCs w:val="24"/>
+          <w:highlight w:val="yellow"/>
           <w:lang w:eastAsia="en-IN"/>
           <w14:ligatures w14:val="none"/>
         </w:rPr>
@@ -654,6 +1052,7 @@
           <w:kern w:val="0"/>
           <w:sz w:val="24"/>
           <w:szCs w:val="24"/>
+          <w:highlight w:val="yellow"/>
           <w:lang w:eastAsia="en-IN"/>
           <w14:ligatures w14:val="none"/>
         </w:rPr>
@@ -665,41 +1064,31 @@
           <w:kern w:val="0"/>
           <w:sz w:val="24"/>
           <w:szCs w:val="24"/>
-          <w:lang w:eastAsia="en-IN"/>
-          <w14:ligatures w14:val="none"/>
-        </w:rPr>
-        <w:t>Use</w:t>
-      </w:r>
-      <w:r>
-        <w:rPr>
-          <w:rFonts w:eastAsia="Times New Roman" w:cstheme="minorHAnsi"/>
-          <w:kern w:val="0"/>
-          <w:sz w:val="24"/>
-          <w:szCs w:val="24"/>
-          <w:lang w:eastAsia="en-IN"/>
-          <w14:ligatures w14:val="none"/>
-        </w:rPr>
-        <w:t xml:space="preserve"> Jenkins to deploy changes to the code to the Application server.</w:t>
-      </w:r>
-    </w:p>
-    <w:p>
-      <w:pPr>
-        <w:spacing w:after="0" w:line="240" w:lineRule="auto"/>
-        <w:rPr>
-          <w:rFonts w:ascii="Times New Roman" w:eastAsia="Times New Roman" w:hAnsi="Times New Roman" w:cs="Times New Roman"/>
-          <w:kern w:val="0"/>
-          <w:sz w:val="24"/>
-          <w:szCs w:val="24"/>
-          <w:lang w:eastAsia="en-IN"/>
-          <w14:ligatures w14:val="none"/>
-        </w:rPr>
-      </w:pPr>
-    </w:p>
-    <w:p>
-      <w:pPr>
-        <w:spacing w:after="0" w:line="240" w:lineRule="auto"/>
-        <w:rPr>
-          <w:rFonts w:ascii="Times New Roman" w:eastAsia="Times New Roman" w:hAnsi="Times New Roman" w:cs="Times New Roman"/>
+          <w:highlight w:val="yellow"/>
+          <w:lang w:eastAsia="en-IN"/>
+          <w14:ligatures w14:val="none"/>
+        </w:rPr>
+        <w:t>Change this web service so that it is exposed as HTTPS and not HTTP.  Use a self-signed certificate. Re-test from Postman.</w:t>
+      </w:r>
+    </w:p>
+    <w:p>
+      <w:pPr>
+        <w:spacing w:after="0" w:line="240" w:lineRule="auto"/>
+        <w:rPr>
+          <w:rFonts w:eastAsia="Times New Roman" w:cstheme="minorHAnsi"/>
+          <w:kern w:val="0"/>
+          <w:sz w:val="24"/>
+          <w:szCs w:val="24"/>
+          <w:lang w:eastAsia="en-IN"/>
+          <w14:ligatures w14:val="none"/>
+        </w:rPr>
+      </w:pPr>
+    </w:p>
+    <w:p>
+      <w:pPr>
+        <w:spacing w:after="0" w:line="240" w:lineRule="auto"/>
+        <w:rPr>
+          <w:rFonts w:eastAsia="Times New Roman" w:cstheme="minorHAnsi"/>
           <w:kern w:val="0"/>
           <w:sz w:val="24"/>
           <w:szCs w:val="24"/>
@@ -738,18 +1127,169 @@
           <w:lang w:eastAsia="en-IN"/>
           <w14:ligatures w14:val="none"/>
         </w:rPr>
-        <w:t>Modify</w:t>
-      </w:r>
-      <w:r>
-        <w:rPr>
-          <w:rFonts w:eastAsia="Times New Roman" w:cstheme="minorHAnsi"/>
-          <w:kern w:val="0"/>
-          <w:sz w:val="24"/>
-          <w:szCs w:val="24"/>
-          <w:lang w:eastAsia="en-IN"/>
-          <w14:ligatures w14:val="none"/>
-        </w:rPr>
-        <w:t xml:space="preserve"> the Java (or equivalent) code so that it is exposed as a HTTP web service. The request should accept a single </w:t>
+        <w:t>Write</w:t>
+      </w:r>
+      <w:r>
+        <w:rPr>
+          <w:rFonts w:eastAsia="Times New Roman" w:cstheme="minorHAnsi"/>
+          <w:kern w:val="0"/>
+          <w:sz w:val="24"/>
+          <w:szCs w:val="24"/>
+          <w:lang w:eastAsia="en-IN"/>
+          <w14:ligatures w14:val="none"/>
+        </w:rPr>
+        <w:t xml:space="preserve"> a CURL command to call this web service.</w:t>
+      </w:r>
+    </w:p>
+    <w:p>
+      <w:pPr>
+        <w:spacing w:after="0" w:line="240" w:lineRule="auto"/>
+        <w:rPr>
+          <w:rFonts w:ascii="Times New Roman" w:eastAsia="Times New Roman" w:hAnsi="Times New Roman" w:cs="Times New Roman"/>
+          <w:kern w:val="0"/>
+          <w:sz w:val="24"/>
+          <w:szCs w:val="24"/>
+          <w:lang w:eastAsia="en-IN"/>
+          <w14:ligatures w14:val="none"/>
+        </w:rPr>
+      </w:pPr>
+    </w:p>
+    <w:p>
+      <w:pPr>
+        <w:spacing w:after="0" w:line="240" w:lineRule="auto"/>
+        <w:rPr>
+          <w:rFonts w:ascii="Times New Roman" w:eastAsia="Times New Roman" w:hAnsi="Times New Roman" w:cs="Times New Roman"/>
+          <w:kern w:val="0"/>
+          <w:sz w:val="24"/>
+          <w:szCs w:val="24"/>
+          <w:lang w:eastAsia="en-IN"/>
+          <w14:ligatures w14:val="none"/>
+        </w:rPr>
+      </w:pPr>
+      <w:r>
+        <w:rPr>
+          <w:rFonts w:ascii="Times New Roman" w:eastAsia="Times New Roman" w:hAnsi="Symbol" w:cs="Times New Roman"/>
+          <w:kern w:val="0"/>
+          <w:sz w:val="24"/>
+          <w:szCs w:val="24"/>
+          <w:lang w:eastAsia="en-IN"/>
+          <w14:ligatures w14:val="none"/>
+        </w:rPr>
+        <w:t></w:t>
+      </w:r>
+      <w:r>
+        <w:rPr>
+          <w:rFonts w:ascii="Times New Roman" w:eastAsia="Times New Roman" w:hAnsi="Times New Roman" w:cs="Times New Roman"/>
+          <w:kern w:val="0"/>
+          <w:sz w:val="24"/>
+          <w:szCs w:val="24"/>
+          <w:lang w:eastAsia="en-IN"/>
+          <w14:ligatures w14:val="none"/>
+        </w:rPr>
+        <w:t xml:space="preserve"> </w:t>
+      </w:r>
+      <w:r>
+        <w:rPr>
+          <w:rFonts w:eastAsia="Times New Roman" w:cstheme="minorHAnsi"/>
+          <w:kern w:val="0"/>
+          <w:sz w:val="24"/>
+          <w:szCs w:val="24"/>
+          <w:lang w:eastAsia="en-IN"/>
+          <w14:ligatures w14:val="none"/>
+        </w:rPr>
+        <w:t>Write</w:t>
+      </w:r>
+      <w:r>
+        <w:rPr>
+          <w:rFonts w:eastAsia="Times New Roman" w:cstheme="minorHAnsi"/>
+          <w:kern w:val="0"/>
+          <w:sz w:val="24"/>
+          <w:szCs w:val="24"/>
+          <w:lang w:eastAsia="en-IN"/>
+          <w14:ligatures w14:val="none"/>
+        </w:rPr>
+        <w:t xml:space="preserve"> a separate Java (or equivalent) client program to call this web service</w:t>
+      </w:r>
+      <w:r>
+        <w:rPr>
+          <w:rFonts w:ascii="Times New Roman" w:eastAsia="Times New Roman" w:hAnsi="Times New Roman" w:cs="Times New Roman"/>
+          <w:kern w:val="0"/>
+          <w:sz w:val="24"/>
+          <w:szCs w:val="24"/>
+          <w:lang w:eastAsia="en-IN"/>
+          <w14:ligatures w14:val="none"/>
+        </w:rPr>
+        <w:t>.</w:t>
+      </w:r>
+    </w:p>
+    <w:p>
+      <w:pPr>
+        <w:spacing w:after="0" w:line="240" w:lineRule="auto"/>
+        <w:rPr>
+          <w:rFonts w:ascii="Times New Roman" w:eastAsia="Times New Roman" w:hAnsi="Times New Roman" w:cs="Times New Roman"/>
+          <w:kern w:val="0"/>
+          <w:sz w:val="24"/>
+          <w:szCs w:val="24"/>
+          <w:lang w:eastAsia="en-IN"/>
+          <w14:ligatures w14:val="none"/>
+        </w:rPr>
+      </w:pPr>
+    </w:p>
+    <w:p>
+      <w:pPr>
+        <w:spacing w:after="0" w:line="240" w:lineRule="auto"/>
+        <w:rPr>
+          <w:rFonts w:eastAsia="Times New Roman" w:cstheme="minorHAnsi"/>
+          <w:kern w:val="0"/>
+          <w:sz w:val="24"/>
+          <w:szCs w:val="24"/>
+          <w:lang w:eastAsia="en-IN"/>
+          <w14:ligatures w14:val="none"/>
+        </w:rPr>
+      </w:pPr>
+      <w:r>
+        <w:rPr>
+          <w:rFonts w:ascii="Times New Roman" w:eastAsia="Times New Roman" w:hAnsi="Symbol" w:cs="Times New Roman"/>
+          <w:kern w:val="0"/>
+          <w:sz w:val="24"/>
+          <w:szCs w:val="24"/>
+          <w:lang w:eastAsia="en-IN"/>
+          <w14:ligatures w14:val="none"/>
+        </w:rPr>
+        <w:t></w:t>
+      </w:r>
+      <w:r>
+        <w:rPr>
+          <w:rFonts w:ascii="Times New Roman" w:eastAsia="Times New Roman" w:hAnsi="Times New Roman" w:cs="Times New Roman"/>
+          <w:kern w:val="0"/>
+          <w:sz w:val="24"/>
+          <w:szCs w:val="24"/>
+          <w:lang w:eastAsia="en-IN"/>
+          <w14:ligatures w14:val="none"/>
+        </w:rPr>
+        <w:t xml:space="preserve"> </w:t>
+      </w:r>
+      <w:r>
+        <w:rPr>
+          <w:rFonts w:eastAsia="Times New Roman" w:cstheme="minorHAnsi"/>
+          <w:kern w:val="0"/>
+          <w:sz w:val="24"/>
+          <w:szCs w:val="24"/>
+          <w:lang w:eastAsia="en-IN"/>
+          <w14:ligatures w14:val="none"/>
+        </w:rPr>
+        <w:t>Update</w:t>
+      </w:r>
+      <w:r>
+        <w:rPr>
+          <w:rFonts w:eastAsia="Times New Roman" w:cstheme="minorHAnsi"/>
+          <w:kern w:val="0"/>
+          <w:sz w:val="24"/>
+          <w:szCs w:val="24"/>
+          <w:lang w:eastAsia="en-IN"/>
+          <w14:ligatures w14:val="none"/>
+        </w:rPr>
+        <w:t xml:space="preserve"> the code of the web service so that </w:t>
       </w:r>
       <w:proofErr w:type="spellStart"/>
       <w:r>
@@ -761,7 +1301,7 @@
           <w:lang w:eastAsia="en-IN"/>
           <w14:ligatures w14:val="none"/>
         </w:rPr>
-        <w:t>EmployeeID</w:t>
+        <w:t>DateOfBirth</w:t>
       </w:r>
       <w:proofErr w:type="spellEnd"/>
       <w:r>
@@ -773,22 +1313,48 @@
           <w:lang w:eastAsia="en-IN"/>
           <w14:ligatures w14:val="none"/>
         </w:rPr>
-        <w:t xml:space="preserve"> while the response should have all three fields of that Employee </w:t>
-      </w:r>
-      <w:r>
-        <w:rPr>
-          <w:rFonts w:eastAsia="Times New Roman" w:cstheme="minorHAnsi"/>
-          <w:kern w:val="0"/>
-          <w:sz w:val="24"/>
-          <w:szCs w:val="24"/>
-          <w:lang w:eastAsia="en-IN"/>
-          <w14:ligatures w14:val="none"/>
-        </w:rPr>
-        <w:t>i.e.,</w:t>
-      </w:r>
-      <w:r>
-        <w:rPr>
-          <w:rFonts w:eastAsia="Times New Roman" w:cstheme="minorHAnsi"/>
+        <w:t xml:space="preserve"> is encrypted using AES-256.</w:t>
+      </w:r>
+    </w:p>
+    <w:p>
+      <w:pPr>
+        <w:spacing w:after="0" w:line="240" w:lineRule="auto"/>
+        <w:rPr>
+          <w:rFonts w:ascii="Times New Roman" w:eastAsia="Times New Roman" w:hAnsi="Times New Roman" w:cs="Times New Roman"/>
+          <w:kern w:val="0"/>
+          <w:sz w:val="24"/>
+          <w:szCs w:val="24"/>
+          <w:lang w:eastAsia="en-IN"/>
+          <w14:ligatures w14:val="none"/>
+        </w:rPr>
+      </w:pPr>
+    </w:p>
+    <w:p>
+      <w:pPr>
+        <w:spacing w:after="0" w:line="240" w:lineRule="auto"/>
+        <w:rPr>
+          <w:rFonts w:eastAsia="Times New Roman" w:cstheme="minorHAnsi"/>
+          <w:kern w:val="0"/>
+          <w:sz w:val="24"/>
+          <w:szCs w:val="24"/>
+          <w:lang w:eastAsia="en-IN"/>
+          <w14:ligatures w14:val="none"/>
+        </w:rPr>
+      </w:pPr>
+      <w:r>
+        <w:rPr>
+          <w:rFonts w:ascii="Times New Roman" w:eastAsia="Times New Roman" w:hAnsi="Symbol" w:cs="Times New Roman"/>
+          <w:kern w:val="0"/>
+          <w:sz w:val="24"/>
+          <w:szCs w:val="24"/>
+          <w:lang w:eastAsia="en-IN"/>
+          <w14:ligatures w14:val="none"/>
+        </w:rPr>
+        <w:t></w:t>
+      </w:r>
+      <w:r>
+        <w:rPr>
+          <w:rFonts w:ascii="Times New Roman" w:eastAsia="Times New Roman" w:hAnsi="Times New Roman" w:cs="Times New Roman"/>
           <w:kern w:val="0"/>
           <w:sz w:val="24"/>
           <w:szCs w:val="24"/>
@@ -797,84 +1363,34 @@
         </w:rPr>
         <w:t xml:space="preserve"> </w:t>
       </w:r>
-      <w:proofErr w:type="spellStart"/>
-      <w:r>
-        <w:rPr>
-          <w:rFonts w:eastAsia="Times New Roman" w:cstheme="minorHAnsi"/>
-          <w:kern w:val="0"/>
-          <w:sz w:val="24"/>
-          <w:szCs w:val="24"/>
-          <w:lang w:eastAsia="en-IN"/>
-          <w14:ligatures w14:val="none"/>
-        </w:rPr>
-        <w:t>EmployeeID</w:t>
-      </w:r>
-      <w:proofErr w:type="spellEnd"/>
-      <w:r>
-        <w:rPr>
-          <w:rFonts w:eastAsia="Times New Roman" w:cstheme="minorHAnsi"/>
-          <w:kern w:val="0"/>
-          <w:sz w:val="24"/>
-          <w:szCs w:val="24"/>
-          <w:lang w:eastAsia="en-IN"/>
-          <w14:ligatures w14:val="none"/>
-        </w:rPr>
-        <w:t xml:space="preserve">, </w:t>
-      </w:r>
-      <w:proofErr w:type="spellStart"/>
-      <w:r>
-        <w:rPr>
-          <w:rFonts w:eastAsia="Times New Roman" w:cstheme="minorHAnsi"/>
-          <w:kern w:val="0"/>
-          <w:sz w:val="24"/>
-          <w:szCs w:val="24"/>
-          <w:lang w:eastAsia="en-IN"/>
-          <w14:ligatures w14:val="none"/>
-        </w:rPr>
-        <w:t>EmployeeName</w:t>
-      </w:r>
-      <w:proofErr w:type="spellEnd"/>
-      <w:r>
-        <w:rPr>
-          <w:rFonts w:eastAsia="Times New Roman" w:cstheme="minorHAnsi"/>
-          <w:kern w:val="0"/>
-          <w:sz w:val="24"/>
-          <w:szCs w:val="24"/>
-          <w:lang w:eastAsia="en-IN"/>
-          <w14:ligatures w14:val="none"/>
-        </w:rPr>
-        <w:t xml:space="preserve">, </w:t>
-      </w:r>
-      <w:proofErr w:type="spellStart"/>
-      <w:r>
-        <w:rPr>
-          <w:rFonts w:eastAsia="Times New Roman" w:cstheme="minorHAnsi"/>
-          <w:kern w:val="0"/>
-          <w:sz w:val="24"/>
-          <w:szCs w:val="24"/>
-          <w:lang w:eastAsia="en-IN"/>
-          <w14:ligatures w14:val="none"/>
-        </w:rPr>
-        <w:t>DateOfBirth</w:t>
-      </w:r>
-      <w:proofErr w:type="spellEnd"/>
-      <w:r>
-        <w:rPr>
-          <w:rFonts w:ascii="Times New Roman" w:eastAsia="Times New Roman" w:hAnsi="Times New Roman" w:cs="Times New Roman"/>
-          <w:kern w:val="0"/>
-          <w:sz w:val="24"/>
-          <w:szCs w:val="24"/>
-          <w:lang w:eastAsia="en-IN"/>
-          <w14:ligatures w14:val="none"/>
-        </w:rPr>
-        <w:t>.</w:t>
-      </w:r>
-    </w:p>
-    <w:p>
-      <w:pPr>
-        <w:spacing w:after="0" w:line="240" w:lineRule="auto"/>
-        <w:rPr>
-          <w:rFonts w:ascii="Times New Roman" w:eastAsia="Times New Roman" w:hAnsi="Times New Roman" w:cs="Times New Roman"/>
+      <w:r>
+        <w:rPr>
+          <w:rFonts w:eastAsia="Times New Roman" w:cstheme="minorHAnsi"/>
+          <w:kern w:val="0"/>
+          <w:sz w:val="24"/>
+          <w:szCs w:val="24"/>
+          <w:lang w:eastAsia="en-IN"/>
+          <w14:ligatures w14:val="none"/>
+        </w:rPr>
+        <w:t>Update</w:t>
+      </w:r>
+      <w:r>
+        <w:rPr>
+          <w:rFonts w:eastAsia="Times New Roman" w:cstheme="minorHAnsi"/>
+          <w:kern w:val="0"/>
+          <w:sz w:val="24"/>
+          <w:szCs w:val="24"/>
+          <w:lang w:eastAsia="en-IN"/>
+          <w14:ligatures w14:val="none"/>
+        </w:rPr>
+        <w:t xml:space="preserve"> the client program to decrypt this encrypted value.</w:t>
+      </w:r>
+    </w:p>
+    <w:p>
+      <w:pPr>
+        <w:spacing w:after="0" w:line="240" w:lineRule="auto"/>
+        <w:rPr>
+          <w:rFonts w:eastAsia="Times New Roman" w:cstheme="minorHAnsi"/>
           <w:kern w:val="0"/>
           <w:sz w:val="24"/>
           <w:szCs w:val="24"/>
@@ -926,91 +1442,34 @@
           <w:lang w:eastAsia="en-IN"/>
           <w14:ligatures w14:val="none"/>
         </w:rPr>
-        <w:t>Web</w:t>
-      </w:r>
-      <w:r>
-        <w:rPr>
-          <w:rFonts w:eastAsia="Times New Roman" w:cstheme="minorHAnsi"/>
-          <w:kern w:val="0"/>
-          <w:sz w:val="24"/>
-          <w:szCs w:val="24"/>
-          <w:lang w:eastAsia="en-IN"/>
-          <w14:ligatures w14:val="none"/>
-        </w:rPr>
-        <w:t xml:space="preserve"> service should print a log file with date-timestamp for every time it is calls.  In case size of log exceeds 1 MB, the log file should get rotated </w:t>
-      </w:r>
-      <w:r>
-        <w:rPr>
-          <w:rFonts w:eastAsia="Times New Roman" w:cstheme="minorHAnsi"/>
-          <w:kern w:val="0"/>
-          <w:sz w:val="24"/>
-          <w:szCs w:val="24"/>
-          <w:lang w:eastAsia="en-IN"/>
-          <w14:ligatures w14:val="none"/>
-        </w:rPr>
-        <w:t>i.e.,</w:t>
-      </w:r>
-      <w:r>
-        <w:rPr>
-          <w:rFonts w:eastAsia="Times New Roman" w:cstheme="minorHAnsi"/>
-          <w:kern w:val="0"/>
-          <w:sz w:val="24"/>
-          <w:szCs w:val="24"/>
-          <w:lang w:eastAsia="en-IN"/>
-          <w14:ligatures w14:val="none"/>
-        </w:rPr>
-        <w:t xml:space="preserve"> existing file should be backed </w:t>
-      </w:r>
-      <w:proofErr w:type="gramStart"/>
-      <w:r>
-        <w:rPr>
-          <w:rFonts w:eastAsia="Times New Roman" w:cstheme="minorHAnsi"/>
-          <w:kern w:val="0"/>
-          <w:sz w:val="24"/>
-          <w:szCs w:val="24"/>
-          <w:lang w:eastAsia="en-IN"/>
-          <w14:ligatures w14:val="none"/>
-        </w:rPr>
-        <w:t>up</w:t>
-      </w:r>
-      <w:proofErr w:type="gramEnd"/>
-      <w:r>
-        <w:rPr>
-          <w:rFonts w:eastAsia="Times New Roman" w:cstheme="minorHAnsi"/>
-          <w:kern w:val="0"/>
-          <w:sz w:val="24"/>
-          <w:szCs w:val="24"/>
-          <w:lang w:eastAsia="en-IN"/>
-          <w14:ligatures w14:val="none"/>
-        </w:rPr>
-        <w:t>, new log file should be utilized. </w:t>
-      </w:r>
-    </w:p>
-    <w:p>
-      <w:pPr>
-        <w:spacing w:after="0" w:line="240" w:lineRule="auto"/>
-        <w:rPr>
-          <w:rFonts w:eastAsia="Times New Roman" w:cstheme="minorHAnsi"/>
-          <w:kern w:val="0"/>
-          <w:sz w:val="24"/>
-          <w:szCs w:val="24"/>
-          <w:lang w:eastAsia="en-IN"/>
-          <w14:ligatures w14:val="none"/>
-        </w:rPr>
-      </w:pPr>
-    </w:p>
-    <w:p>
-      <w:pPr>
-        <w:spacing w:after="0" w:line="240" w:lineRule="auto"/>
-        <w:rPr>
-          <w:rFonts w:eastAsia="Times New Roman" w:cstheme="minorHAnsi"/>
-          <w:kern w:val="0"/>
-          <w:sz w:val="24"/>
-          <w:szCs w:val="24"/>
-          <w:lang w:eastAsia="en-IN"/>
-          <w14:ligatures w14:val="none"/>
-        </w:rPr>
-      </w:pPr>
+        <w:t>Create</w:t>
+      </w:r>
+      <w:r>
+        <w:rPr>
+          <w:rFonts w:eastAsia="Times New Roman" w:cstheme="minorHAnsi"/>
+          <w:kern w:val="0"/>
+          <w:sz w:val="24"/>
+          <w:szCs w:val="24"/>
+          <w:lang w:eastAsia="en-IN"/>
+          <w14:ligatures w14:val="none"/>
+        </w:rPr>
+        <w:t xml:space="preserve"> a containerized version of the web service.</w:t>
+      </w:r>
+    </w:p>
+    <w:p>
+      <w:pPr>
+        <w:spacing w:after="0" w:line="240" w:lineRule="auto"/>
+        <w:rPr>
+          <w:rFonts w:eastAsia="Times New Roman" w:cstheme="minorHAnsi"/>
+          <w:kern w:val="0"/>
+          <w:sz w:val="24"/>
+          <w:szCs w:val="24"/>
+          <w:lang w:eastAsia="en-IN"/>
+          <w14:ligatures w14:val="none"/>
+        </w:rPr>
+      </w:pPr>
+    </w:p>
+    <w:p>
       <w:r>
         <w:rPr>
           <w:rFonts w:ascii="Times New Roman" w:eastAsia="Times New Roman" w:hAnsi="Symbol" w:cs="Times New Roman"/>
@@ -1042,571 +1501,7 @@
           <w:lang w:eastAsia="en-IN"/>
           <w14:ligatures w14:val="none"/>
         </w:rPr>
-        <w:t>Call</w:t>
-      </w:r>
-      <w:r>
-        <w:rPr>
-          <w:rFonts w:eastAsia="Times New Roman" w:cstheme="minorHAnsi"/>
-          <w:kern w:val="0"/>
-          <w:sz w:val="24"/>
-          <w:szCs w:val="24"/>
-          <w:lang w:eastAsia="en-IN"/>
-          <w14:ligatures w14:val="none"/>
-        </w:rPr>
-        <w:t xml:space="preserve"> this web service from </w:t>
-      </w:r>
-      <w:proofErr w:type="spellStart"/>
-      <w:r>
-        <w:rPr>
-          <w:rFonts w:eastAsia="Times New Roman" w:cstheme="minorHAnsi"/>
-          <w:kern w:val="0"/>
-          <w:sz w:val="24"/>
-          <w:szCs w:val="24"/>
-          <w:lang w:eastAsia="en-IN"/>
-          <w14:ligatures w14:val="none"/>
-        </w:rPr>
-        <w:t>PostMan</w:t>
-      </w:r>
-      <w:proofErr w:type="spellEnd"/>
-      <w:r>
-        <w:rPr>
-          <w:rFonts w:eastAsia="Times New Roman" w:cstheme="minorHAnsi"/>
-          <w:kern w:val="0"/>
-          <w:sz w:val="24"/>
-          <w:szCs w:val="24"/>
-          <w:lang w:eastAsia="en-IN"/>
-          <w14:ligatures w14:val="none"/>
-        </w:rPr>
-        <w:t>.</w:t>
-      </w:r>
-    </w:p>
-    <w:p>
-      <w:pPr>
-        <w:spacing w:after="0" w:line="240" w:lineRule="auto"/>
-        <w:rPr>
-          <w:rFonts w:eastAsia="Times New Roman" w:cstheme="minorHAnsi"/>
-          <w:kern w:val="0"/>
-          <w:sz w:val="24"/>
-          <w:szCs w:val="24"/>
-          <w:lang w:eastAsia="en-IN"/>
-          <w14:ligatures w14:val="none"/>
-        </w:rPr>
-      </w:pPr>
-    </w:p>
-    <w:p>
-      <w:pPr>
-        <w:spacing w:after="0" w:line="240" w:lineRule="auto"/>
-        <w:rPr>
-          <w:rFonts w:eastAsia="Times New Roman" w:cstheme="minorHAnsi"/>
-          <w:kern w:val="0"/>
-          <w:sz w:val="24"/>
-          <w:szCs w:val="24"/>
-          <w:lang w:eastAsia="en-IN"/>
-          <w14:ligatures w14:val="none"/>
-        </w:rPr>
-      </w:pPr>
-      <w:r>
-        <w:rPr>
-          <w:rFonts w:ascii="Times New Roman" w:eastAsia="Times New Roman" w:hAnsi="Symbol" w:cs="Times New Roman"/>
-          <w:kern w:val="0"/>
-          <w:sz w:val="24"/>
-          <w:szCs w:val="24"/>
-          <w:lang w:eastAsia="en-IN"/>
-          <w14:ligatures w14:val="none"/>
-        </w:rPr>
-        <w:t></w:t>
-      </w:r>
-      <w:r>
-        <w:rPr>
-          <w:rFonts w:ascii="Times New Roman" w:eastAsia="Times New Roman" w:hAnsi="Times New Roman" w:cs="Times New Roman"/>
-          <w:kern w:val="0"/>
-          <w:sz w:val="24"/>
-          <w:szCs w:val="24"/>
-          <w:lang w:eastAsia="en-IN"/>
-          <w14:ligatures w14:val="none"/>
-        </w:rPr>
-        <w:t xml:space="preserve"> </w:t>
-      </w:r>
-      <w:r>
-        <w:rPr>
-          <w:rFonts w:eastAsia="Times New Roman" w:cstheme="minorHAnsi"/>
-          <w:kern w:val="0"/>
-          <w:sz w:val="24"/>
-          <w:szCs w:val="24"/>
-          <w:lang w:eastAsia="en-IN"/>
-          <w14:ligatures w14:val="none"/>
-        </w:rPr>
-        <w:t>Change</w:t>
-      </w:r>
-      <w:r>
-        <w:rPr>
-          <w:rFonts w:eastAsia="Times New Roman" w:cstheme="minorHAnsi"/>
-          <w:kern w:val="0"/>
-          <w:sz w:val="24"/>
-          <w:szCs w:val="24"/>
-          <w:lang w:eastAsia="en-IN"/>
-          <w14:ligatures w14:val="none"/>
-        </w:rPr>
-        <w:t xml:space="preserve"> this web service so that it is exposed as HTTPS and not HTTP.  Use a self-signed certificate. Re-test from Postman.</w:t>
-      </w:r>
-    </w:p>
-    <w:p>
-      <w:pPr>
-        <w:spacing w:after="0" w:line="240" w:lineRule="auto"/>
-        <w:rPr>
-          <w:rFonts w:eastAsia="Times New Roman" w:cstheme="minorHAnsi"/>
-          <w:kern w:val="0"/>
-          <w:sz w:val="24"/>
-          <w:szCs w:val="24"/>
-          <w:lang w:eastAsia="en-IN"/>
-          <w14:ligatures w14:val="none"/>
-        </w:rPr>
-      </w:pPr>
-    </w:p>
-    <w:p>
-      <w:pPr>
-        <w:spacing w:after="0" w:line="240" w:lineRule="auto"/>
-        <w:rPr>
-          <w:rFonts w:eastAsia="Times New Roman" w:cstheme="minorHAnsi"/>
-          <w:kern w:val="0"/>
-          <w:sz w:val="24"/>
-          <w:szCs w:val="24"/>
-          <w:lang w:eastAsia="en-IN"/>
-          <w14:ligatures w14:val="none"/>
-        </w:rPr>
-      </w:pPr>
-      <w:r>
-        <w:rPr>
-          <w:rFonts w:ascii="Times New Roman" w:eastAsia="Times New Roman" w:hAnsi="Symbol" w:cs="Times New Roman"/>
-          <w:kern w:val="0"/>
-          <w:sz w:val="24"/>
-          <w:szCs w:val="24"/>
-          <w:lang w:eastAsia="en-IN"/>
-          <w14:ligatures w14:val="none"/>
-        </w:rPr>
-        <w:t></w:t>
-      </w:r>
-      <w:r>
-        <w:rPr>
-          <w:rFonts w:ascii="Times New Roman" w:eastAsia="Times New Roman" w:hAnsi="Times New Roman" w:cs="Times New Roman"/>
-          <w:kern w:val="0"/>
-          <w:sz w:val="24"/>
-          <w:szCs w:val="24"/>
-          <w:lang w:eastAsia="en-IN"/>
-          <w14:ligatures w14:val="none"/>
-        </w:rPr>
-        <w:t xml:space="preserve"> </w:t>
-      </w:r>
-      <w:r>
-        <w:rPr>
-          <w:rFonts w:eastAsia="Times New Roman" w:cstheme="minorHAnsi"/>
-          <w:kern w:val="0"/>
-          <w:sz w:val="24"/>
-          <w:szCs w:val="24"/>
-          <w:lang w:eastAsia="en-IN"/>
-          <w14:ligatures w14:val="none"/>
-        </w:rPr>
-        <w:t>Write</w:t>
-      </w:r>
-      <w:r>
-        <w:rPr>
-          <w:rFonts w:eastAsia="Times New Roman" w:cstheme="minorHAnsi"/>
-          <w:kern w:val="0"/>
-          <w:sz w:val="24"/>
-          <w:szCs w:val="24"/>
-          <w:lang w:eastAsia="en-IN"/>
-          <w14:ligatures w14:val="none"/>
-        </w:rPr>
-        <w:t xml:space="preserve"> a CURL command to call this web service.</w:t>
-      </w:r>
-    </w:p>
-    <w:p>
-      <w:pPr>
-        <w:spacing w:after="0" w:line="240" w:lineRule="auto"/>
-        <w:rPr>
-          <w:rFonts w:ascii="Times New Roman" w:eastAsia="Times New Roman" w:hAnsi="Times New Roman" w:cs="Times New Roman"/>
-          <w:kern w:val="0"/>
-          <w:sz w:val="24"/>
-          <w:szCs w:val="24"/>
-          <w:lang w:eastAsia="en-IN"/>
-          <w14:ligatures w14:val="none"/>
-        </w:rPr>
-      </w:pPr>
-    </w:p>
-    <w:p>
-      <w:pPr>
-        <w:spacing w:after="0" w:line="240" w:lineRule="auto"/>
-        <w:rPr>
-          <w:rFonts w:ascii="Times New Roman" w:eastAsia="Times New Roman" w:hAnsi="Times New Roman" w:cs="Times New Roman"/>
-          <w:kern w:val="0"/>
-          <w:sz w:val="24"/>
-          <w:szCs w:val="24"/>
-          <w:lang w:eastAsia="en-IN"/>
-          <w14:ligatures w14:val="none"/>
-        </w:rPr>
-      </w:pPr>
-      <w:r>
-        <w:rPr>
-          <w:rFonts w:ascii="Times New Roman" w:eastAsia="Times New Roman" w:hAnsi="Symbol" w:cs="Times New Roman"/>
-          <w:kern w:val="0"/>
-          <w:sz w:val="24"/>
-          <w:szCs w:val="24"/>
-          <w:lang w:eastAsia="en-IN"/>
-          <w14:ligatures w14:val="none"/>
-        </w:rPr>
-        <w:t></w:t>
-      </w:r>
-      <w:r>
-        <w:rPr>
-          <w:rFonts w:ascii="Times New Roman" w:eastAsia="Times New Roman" w:hAnsi="Times New Roman" w:cs="Times New Roman"/>
-          <w:kern w:val="0"/>
-          <w:sz w:val="24"/>
-          <w:szCs w:val="24"/>
-          <w:lang w:eastAsia="en-IN"/>
-          <w14:ligatures w14:val="none"/>
-        </w:rPr>
-        <w:t xml:space="preserve"> </w:t>
-      </w:r>
-      <w:r>
-        <w:rPr>
-          <w:rFonts w:eastAsia="Times New Roman" w:cstheme="minorHAnsi"/>
-          <w:kern w:val="0"/>
-          <w:sz w:val="24"/>
-          <w:szCs w:val="24"/>
-          <w:lang w:eastAsia="en-IN"/>
-          <w14:ligatures w14:val="none"/>
-        </w:rPr>
-        <w:t>Write</w:t>
-      </w:r>
-      <w:r>
-        <w:rPr>
-          <w:rFonts w:eastAsia="Times New Roman" w:cstheme="minorHAnsi"/>
-          <w:kern w:val="0"/>
-          <w:sz w:val="24"/>
-          <w:szCs w:val="24"/>
-          <w:lang w:eastAsia="en-IN"/>
-          <w14:ligatures w14:val="none"/>
-        </w:rPr>
-        <w:t xml:space="preserve"> a separate Java (or equivalent) client program to call this web service</w:t>
-      </w:r>
-      <w:r>
-        <w:rPr>
-          <w:rFonts w:ascii="Times New Roman" w:eastAsia="Times New Roman" w:hAnsi="Times New Roman" w:cs="Times New Roman"/>
-          <w:kern w:val="0"/>
-          <w:sz w:val="24"/>
-          <w:szCs w:val="24"/>
-          <w:lang w:eastAsia="en-IN"/>
-          <w14:ligatures w14:val="none"/>
-        </w:rPr>
-        <w:t>.</w:t>
-      </w:r>
-    </w:p>
-    <w:p>
-      <w:pPr>
-        <w:spacing w:after="0" w:line="240" w:lineRule="auto"/>
-        <w:rPr>
-          <w:rFonts w:ascii="Times New Roman" w:eastAsia="Times New Roman" w:hAnsi="Times New Roman" w:cs="Times New Roman"/>
-          <w:kern w:val="0"/>
-          <w:sz w:val="24"/>
-          <w:szCs w:val="24"/>
-          <w:lang w:eastAsia="en-IN"/>
-          <w14:ligatures w14:val="none"/>
-        </w:rPr>
-      </w:pPr>
-    </w:p>
-    <w:p>
-      <w:pPr>
-        <w:spacing w:after="0" w:line="240" w:lineRule="auto"/>
-        <w:rPr>
-          <w:rFonts w:eastAsia="Times New Roman" w:cstheme="minorHAnsi"/>
-          <w:kern w:val="0"/>
-          <w:sz w:val="24"/>
-          <w:szCs w:val="24"/>
-          <w:lang w:eastAsia="en-IN"/>
-          <w14:ligatures w14:val="none"/>
-        </w:rPr>
-      </w:pPr>
-      <w:r>
-        <w:rPr>
-          <w:rFonts w:ascii="Times New Roman" w:eastAsia="Times New Roman" w:hAnsi="Symbol" w:cs="Times New Roman"/>
-          <w:kern w:val="0"/>
-          <w:sz w:val="24"/>
-          <w:szCs w:val="24"/>
-          <w:lang w:eastAsia="en-IN"/>
-          <w14:ligatures w14:val="none"/>
-        </w:rPr>
-        <w:t></w:t>
-      </w:r>
-      <w:r>
-        <w:rPr>
-          <w:rFonts w:ascii="Times New Roman" w:eastAsia="Times New Roman" w:hAnsi="Times New Roman" w:cs="Times New Roman"/>
-          <w:kern w:val="0"/>
-          <w:sz w:val="24"/>
-          <w:szCs w:val="24"/>
-          <w:lang w:eastAsia="en-IN"/>
-          <w14:ligatures w14:val="none"/>
-        </w:rPr>
-        <w:t xml:space="preserve"> </w:t>
-      </w:r>
-      <w:r>
-        <w:rPr>
-          <w:rFonts w:eastAsia="Times New Roman" w:cstheme="minorHAnsi"/>
-          <w:kern w:val="0"/>
-          <w:sz w:val="24"/>
-          <w:szCs w:val="24"/>
-          <w:lang w:eastAsia="en-IN"/>
-          <w14:ligatures w14:val="none"/>
-        </w:rPr>
-        <w:t>Update</w:t>
-      </w:r>
-      <w:r>
-        <w:rPr>
-          <w:rFonts w:eastAsia="Times New Roman" w:cstheme="minorHAnsi"/>
-          <w:kern w:val="0"/>
-          <w:sz w:val="24"/>
-          <w:szCs w:val="24"/>
-          <w:lang w:eastAsia="en-IN"/>
-          <w14:ligatures w14:val="none"/>
-        </w:rPr>
-        <w:t xml:space="preserve"> the code of the web service so that </w:t>
-      </w:r>
-      <w:proofErr w:type="spellStart"/>
-      <w:r>
-        <w:rPr>
-          <w:rFonts w:eastAsia="Times New Roman" w:cstheme="minorHAnsi"/>
-          <w:kern w:val="0"/>
-          <w:sz w:val="24"/>
-          <w:szCs w:val="24"/>
-          <w:lang w:eastAsia="en-IN"/>
-          <w14:ligatures w14:val="none"/>
-        </w:rPr>
-        <w:t>DateOfBirth</w:t>
-      </w:r>
-      <w:proofErr w:type="spellEnd"/>
-      <w:r>
-        <w:rPr>
-          <w:rFonts w:eastAsia="Times New Roman" w:cstheme="minorHAnsi"/>
-          <w:kern w:val="0"/>
-          <w:sz w:val="24"/>
-          <w:szCs w:val="24"/>
-          <w:lang w:eastAsia="en-IN"/>
-          <w14:ligatures w14:val="none"/>
-        </w:rPr>
-        <w:t xml:space="preserve"> is encrypted using AES-256.</w:t>
-      </w:r>
-    </w:p>
-    <w:p>
-      <w:pPr>
-        <w:spacing w:after="0" w:line="240" w:lineRule="auto"/>
-        <w:rPr>
-          <w:rFonts w:ascii="Times New Roman" w:eastAsia="Times New Roman" w:hAnsi="Times New Roman" w:cs="Times New Roman"/>
-          <w:kern w:val="0"/>
-          <w:sz w:val="24"/>
-          <w:szCs w:val="24"/>
-          <w:lang w:eastAsia="en-IN"/>
-          <w14:ligatures w14:val="none"/>
-        </w:rPr>
-      </w:pPr>
-    </w:p>
-    <w:p>
-      <w:pPr>
-        <w:spacing w:after="0" w:line="240" w:lineRule="auto"/>
-        <w:rPr>
-          <w:rFonts w:eastAsia="Times New Roman" w:cstheme="minorHAnsi"/>
-          <w:kern w:val="0"/>
-          <w:sz w:val="24"/>
-          <w:szCs w:val="24"/>
-          <w:lang w:eastAsia="en-IN"/>
-          <w14:ligatures w14:val="none"/>
-        </w:rPr>
-      </w:pPr>
-      <w:r>
-        <w:rPr>
-          <w:rFonts w:ascii="Times New Roman" w:eastAsia="Times New Roman" w:hAnsi="Symbol" w:cs="Times New Roman"/>
-          <w:kern w:val="0"/>
-          <w:sz w:val="24"/>
-          <w:szCs w:val="24"/>
-          <w:lang w:eastAsia="en-IN"/>
-          <w14:ligatures w14:val="none"/>
-        </w:rPr>
-        <w:t></w:t>
-      </w:r>
-      <w:r>
-        <w:rPr>
-          <w:rFonts w:ascii="Times New Roman" w:eastAsia="Times New Roman" w:hAnsi="Times New Roman" w:cs="Times New Roman"/>
-          <w:kern w:val="0"/>
-          <w:sz w:val="24"/>
-          <w:szCs w:val="24"/>
-          <w:lang w:eastAsia="en-IN"/>
-          <w14:ligatures w14:val="none"/>
-        </w:rPr>
-        <w:t xml:space="preserve"> </w:t>
-      </w:r>
-      <w:r>
-        <w:rPr>
-          <w:rFonts w:eastAsia="Times New Roman" w:cstheme="minorHAnsi"/>
-          <w:kern w:val="0"/>
-          <w:sz w:val="24"/>
-          <w:szCs w:val="24"/>
-          <w:lang w:eastAsia="en-IN"/>
-          <w14:ligatures w14:val="none"/>
-        </w:rPr>
-        <w:t>Update</w:t>
-      </w:r>
-      <w:r>
-        <w:rPr>
-          <w:rFonts w:eastAsia="Times New Roman" w:cstheme="minorHAnsi"/>
-          <w:kern w:val="0"/>
-          <w:sz w:val="24"/>
-          <w:szCs w:val="24"/>
-          <w:lang w:eastAsia="en-IN"/>
-          <w14:ligatures w14:val="none"/>
-        </w:rPr>
-        <w:t xml:space="preserve"> the client program to decrypt this encrypted value.</w:t>
-      </w:r>
-    </w:p>
-    <w:p>
-      <w:pPr>
-        <w:spacing w:after="0" w:line="240" w:lineRule="auto"/>
-        <w:rPr>
-          <w:rFonts w:eastAsia="Times New Roman" w:cstheme="minorHAnsi"/>
-          <w:kern w:val="0"/>
-          <w:sz w:val="24"/>
-          <w:szCs w:val="24"/>
-          <w:lang w:eastAsia="en-IN"/>
-          <w14:ligatures w14:val="none"/>
-        </w:rPr>
-      </w:pPr>
-    </w:p>
-    <w:p>
-      <w:pPr>
-        <w:spacing w:after="0" w:line="240" w:lineRule="auto"/>
-        <w:rPr>
-          <w:rFonts w:eastAsia="Times New Roman" w:cstheme="minorHAnsi"/>
-          <w:kern w:val="0"/>
-          <w:sz w:val="24"/>
-          <w:szCs w:val="24"/>
-          <w:lang w:eastAsia="en-IN"/>
-          <w14:ligatures w14:val="none"/>
-        </w:rPr>
-      </w:pPr>
-      <w:r>
-        <w:rPr>
-          <w:rFonts w:ascii="Times New Roman" w:eastAsia="Times New Roman" w:hAnsi="Symbol" w:cs="Times New Roman"/>
-          <w:kern w:val="0"/>
-          <w:sz w:val="24"/>
-          <w:szCs w:val="24"/>
-          <w:lang w:eastAsia="en-IN"/>
-          <w14:ligatures w14:val="none"/>
-        </w:rPr>
-        <w:t></w:t>
-      </w:r>
-      <w:r>
-        <w:rPr>
-          <w:rFonts w:ascii="Times New Roman" w:eastAsia="Times New Roman" w:hAnsi="Times New Roman" w:cs="Times New Roman"/>
-          <w:kern w:val="0"/>
-          <w:sz w:val="24"/>
-          <w:szCs w:val="24"/>
-          <w:lang w:eastAsia="en-IN"/>
-          <w14:ligatures w14:val="none"/>
-        </w:rPr>
-        <w:t xml:space="preserve"> </w:t>
-      </w:r>
-      <w:r>
-        <w:rPr>
-          <w:rFonts w:eastAsia="Times New Roman" w:cstheme="minorHAnsi"/>
-          <w:kern w:val="0"/>
-          <w:sz w:val="24"/>
-          <w:szCs w:val="24"/>
-          <w:lang w:eastAsia="en-IN"/>
-          <w14:ligatures w14:val="none"/>
-        </w:rPr>
-        <w:t>Create</w:t>
-      </w:r>
-      <w:r>
-        <w:rPr>
-          <w:rFonts w:eastAsia="Times New Roman" w:cstheme="minorHAnsi"/>
-          <w:kern w:val="0"/>
-          <w:sz w:val="24"/>
-          <w:szCs w:val="24"/>
-          <w:lang w:eastAsia="en-IN"/>
-          <w14:ligatures w14:val="none"/>
-        </w:rPr>
-        <w:t xml:space="preserve"> a containerized version of the web service.</w:t>
-      </w:r>
-    </w:p>
-    <w:p>
-      <w:pPr>
-        <w:spacing w:after="0" w:line="240" w:lineRule="auto"/>
-        <w:rPr>
-          <w:rFonts w:eastAsia="Times New Roman" w:cstheme="minorHAnsi"/>
-          <w:kern w:val="0"/>
-          <w:sz w:val="24"/>
-          <w:szCs w:val="24"/>
-          <w:lang w:eastAsia="en-IN"/>
-          <w14:ligatures w14:val="none"/>
-        </w:rPr>
-      </w:pPr>
-      <w:bookmarkStart w:id="0" w:name="_GoBack"/>
-      <w:bookmarkEnd w:id="0"/>
-    </w:p>
-    <w:p>
-      <w:r>
-        <w:rPr>
-          <w:rFonts w:ascii="Times New Roman" w:eastAsia="Times New Roman" w:hAnsi="Symbol" w:cs="Times New Roman"/>
-          <w:kern w:val="0"/>
-          <w:sz w:val="24"/>
-          <w:szCs w:val="24"/>
-          <w:lang w:eastAsia="en-IN"/>
-          <w14:ligatures w14:val="none"/>
-        </w:rPr>
-        <w:t></w:t>
-      </w:r>
-      <w:r>
-        <w:rPr>
-          <w:rFonts w:ascii="Times New Roman" w:eastAsia="Times New Roman" w:hAnsi="Times New Roman" w:cs="Times New Roman"/>
-          <w:kern w:val="0"/>
-          <w:sz w:val="24"/>
-          <w:szCs w:val="24"/>
-          <w:lang w:eastAsia="en-IN"/>
-          <w14:ligatures w14:val="none"/>
-        </w:rPr>
-        <w:t xml:space="preserve"> </w:t>
-      </w:r>
-      <w:r>
-        <w:rPr>
-          <w:rFonts w:eastAsia="Times New Roman" w:cstheme="minorHAnsi"/>
-          <w:kern w:val="0"/>
-          <w:sz w:val="24"/>
-          <w:szCs w:val="24"/>
-          <w:lang w:eastAsia="en-IN"/>
-          <w14:ligatures w14:val="none"/>
-        </w:rPr>
-        <w:t xml:space="preserve">Deploy this container on </w:t>
-      </w:r>
-      <w:proofErr w:type="spellStart"/>
-      <w:r>
-        <w:rPr>
-          <w:rFonts w:eastAsia="Times New Roman" w:cstheme="minorHAnsi"/>
-          <w:kern w:val="0"/>
-          <w:sz w:val="24"/>
-          <w:szCs w:val="24"/>
-          <w:lang w:eastAsia="en-IN"/>
-          <w14:ligatures w14:val="none"/>
-        </w:rPr>
-        <w:t>Kubernetes</w:t>
-      </w:r>
-      <w:proofErr w:type="spellEnd"/>
-      <w:r>
-        <w:rPr>
-          <w:rFonts w:eastAsia="Times New Roman" w:cstheme="minorHAnsi"/>
-          <w:kern w:val="0"/>
-          <w:sz w:val="24"/>
-          <w:szCs w:val="24"/>
-          <w:lang w:eastAsia="en-IN"/>
-          <w14:ligatures w14:val="none"/>
-        </w:rPr>
-        <w:t>, with 3 instances on the container running.  The same/similar client program should be utilized to call this containerized version of the web service.</w:t>
+        <w:t>Deploy this container on Kubernetes, with 3 instances on the container running.  The same/similar client program should be utilized to call this containerized version of the web service.</w:t>
       </w:r>
     </w:p>
     <w:sectPr>
@@ -1620,8 +1515,8 @@
 </file>
 
 <file path=word/numbering.xml><?xml version="1.0" encoding="utf-8"?>
-<w:numbering xmlns:wpc="http://schemas.microsoft.com/office/word/2010/wordprocessingCanvas" xmlns:mc="http://schemas.openxmlformats.org/markup-compatibility/2006" xmlns:o="urn:schemas-microsoft-com:office:office" xmlns:r="http://schemas.openxmlformats.org/officeDocument/2006/relationships" xmlns:m="http://schemas.openxmlformats.org/officeDocument/2006/math" xmlns:v="urn:schemas-microsoft-com:vml" xmlns:wp14="http://schemas.microsoft.com/office/word/2010/wordprocessingDrawing" xmlns:wp="http://schemas.openxmlformats.org/drawingml/2006/wordprocessingDrawing" xmlns:w10="urn:schemas-microsoft-com:office:word" xmlns:w="http://schemas.openxmlformats.org/wordprocessingml/2006/main" xmlns:w14="http://schemas.microsoft.com/office/word/2010/wordml" xmlns:w15="http://schemas.microsoft.com/office/word/2012/wordml" xmlns:wpg="http://schemas.microsoft.com/office/word/2010/wordprocessingGroup" xmlns:wpi="http://schemas.microsoft.com/office/word/2010/wordprocessingInk" xmlns:wne="http://schemas.microsoft.com/office/word/2006/wordml" xmlns:wps="http://schemas.microsoft.com/office/word/2010/wordprocessingShape" mc:Ignorable="w14 w15 wp14">
-  <w:abstractNum w:abstractNumId="0">
+<w:numbering xmlns:wpc="http://schemas.microsoft.com/office/word/2010/wordprocessingCanvas" xmlns:cx="http://schemas.microsoft.com/office/drawing/2014/chartex" xmlns:cx1="http://schemas.microsoft.com/office/drawing/2015/9/8/chartex" xmlns:cx2="http://schemas.microsoft.com/office/drawing/2015/10/21/chartex" xmlns:cx3="http://schemas.microsoft.com/office/drawing/2016/5/9/chartex" xmlns:cx4="http://schemas.microsoft.com/office/drawing/2016/5/10/chartex" xmlns:cx5="http://schemas.microsoft.com/office/drawing/2016/5/11/chartex" xmlns:cx6="http://schemas.microsoft.com/office/drawing/2016/5/12/chartex" xmlns:cx7="http://schemas.microsoft.com/office/drawing/2016/5/13/chartex" xmlns:cx8="http://schemas.microsoft.com/office/drawing/2016/5/14/chartex" xmlns:mc="http://schemas.openxmlformats.org/markup-compatibility/2006" xmlns:aink="http://schemas.microsoft.com/office/drawing/2016/ink" xmlns:am3d="http://schemas.microsoft.com/office/drawing/2017/model3d" xmlns:o="urn:schemas-microsoft-com:office:office" xmlns:oel="http://schemas.microsoft.com/office/2019/extlst" xmlns:r="http://schemas.openxmlformats.org/officeDocument/2006/relationships" xmlns:m="http://schemas.openxmlformats.org/officeDocument/2006/math" xmlns:v="urn:schemas-microsoft-com:vml" xmlns:wp14="http://schemas.microsoft.com/office/word/2010/wordprocessingDrawing" xmlns:wp="http://schemas.openxmlformats.org/drawingml/2006/wordprocessingDrawing" xmlns:w10="urn:schemas-microsoft-com:office:word" xmlns:w="http://schemas.openxmlformats.org/wordprocessingml/2006/main" xmlns:w14="http://schemas.microsoft.com/office/word/2010/wordml" xmlns:w15="http://schemas.microsoft.com/office/word/2012/wordml" xmlns:w16cex="http://schemas.microsoft.com/office/word/2018/wordml/cex" xmlns:w16cid="http://schemas.microsoft.com/office/word/2016/wordml/cid" xmlns:w16="http://schemas.microsoft.com/office/word/2018/wordml" xmlns:w16sdtdh="http://schemas.microsoft.com/office/word/2020/wordml/sdtdatahash" xmlns:w16se="http://schemas.microsoft.com/office/word/2015/wordml/symex" xmlns:wpg="http://schemas.microsoft.com/office/word/2010/wordprocessingGroup" xmlns:wpi="http://schemas.microsoft.com/office/word/2010/wordprocessingInk" xmlns:wne="http://schemas.microsoft.com/office/word/2006/wordml" xmlns:wps="http://schemas.microsoft.com/office/word/2010/wordprocessingShape" mc:Ignorable="w14 w15 w16se w16cid w16 w16cex w16sdtdh wp14">
+  <w:abstractNum w:abstractNumId="0" w15:restartNumberingAfterBreak="0">
     <w:nsid w:val="15882C35"/>
     <w:multiLevelType w:val="hybridMultilevel"/>
     <w:tmpl w:val="6F129BE2"/>
@@ -1734,7 +1629,7 @@
       </w:rPr>
     </w:lvl>
   </w:abstractNum>
-  <w:abstractNum w:abstractNumId="1">
+  <w:abstractNum w:abstractNumId="1" w15:restartNumberingAfterBreak="0">
     <w:nsid w:val="1FF36664"/>
     <w:multiLevelType w:val="hybridMultilevel"/>
     <w:tmpl w:val="BE926014"/>
@@ -1847,17 +1742,17 @@
       </w:rPr>
     </w:lvl>
   </w:abstractNum>
-  <w:num w:numId="1">
+  <w:num w:numId="1" w16cid:durableId="250623371">
     <w:abstractNumId w:val="0"/>
   </w:num>
-  <w:num w:numId="2">
+  <w:num w:numId="2" w16cid:durableId="1119569661">
     <w:abstractNumId w:val="1"/>
   </w:num>
 </w:numbering>
 </file>
 
 <file path=word/styles.xml><?xml version="1.0" encoding="utf-8"?>
-<w:styles xmlns:mc="http://schemas.openxmlformats.org/markup-compatibility/2006" xmlns:r="http://schemas.openxmlformats.org/officeDocument/2006/relationships" xmlns:w="http://schemas.openxmlformats.org/wordprocessingml/2006/main" xmlns:w14="http://schemas.microsoft.com/office/word/2010/wordml" xmlns:w15="http://schemas.microsoft.com/office/word/2012/wordml" mc:Ignorable="w14 w15">
+<w:styles xmlns:mc="http://schemas.openxmlformats.org/markup-compatibility/2006" xmlns:r="http://schemas.openxmlformats.org/officeDocument/2006/relationships" xmlns:w="http://schemas.openxmlformats.org/wordprocessingml/2006/main" xmlns:w14="http://schemas.microsoft.com/office/word/2010/wordml" xmlns:w15="http://schemas.microsoft.com/office/word/2012/wordml" xmlns:w16cex="http://schemas.microsoft.com/office/word/2018/wordml/cex" xmlns:w16cid="http://schemas.microsoft.com/office/word/2016/wordml/cid" xmlns:w16="http://schemas.microsoft.com/office/word/2018/wordml" xmlns:w16sdtdh="http://schemas.microsoft.com/office/word/2020/wordml/sdtdatahash" xmlns:w16se="http://schemas.microsoft.com/office/word/2015/wordml/symex" mc:Ignorable="w14 w15 w16se w16cid w16 w16cex w16sdtdh">
   <w:docDefaults>
     <w:rPrDefault>
       <w:rPr>
@@ -1875,7 +1770,7 @@
       </w:pPr>
     </w:pPrDefault>
   </w:docDefaults>
-  <w:latentStyles w:defLockedState="0" w:defUIPriority="99" w:defSemiHidden="0" w:defUnhideWhenUsed="0" w:defQFormat="0" w:count="371">
+  <w:latentStyles w:defLockedState="0" w:defUIPriority="99" w:defSemiHidden="0" w:defUnhideWhenUsed="0" w:defQFormat="0" w:count="376">
     <w:lsdException w:name="Normal" w:uiPriority="0" w:qFormat="1"/>
     <w:lsdException w:name="heading 1" w:uiPriority="9" w:qFormat="1"/>
     <w:lsdException w:name="heading 2" w:semiHidden="1" w:uiPriority="9" w:unhideWhenUsed="1" w:qFormat="1"/>
@@ -1981,7 +1876,6 @@
     <w:lsdException w:name="HTML Sample" w:semiHidden="1" w:unhideWhenUsed="1"/>
     <w:lsdException w:name="HTML Typewriter" w:semiHidden="1" w:unhideWhenUsed="1"/>
     <w:lsdException w:name="HTML Variable" w:semiHidden="1" w:unhideWhenUsed="1"/>
-    <w:lsdException w:name="Normal Table" w:semiHidden="1" w:unhideWhenUsed="1"/>
     <w:lsdException w:name="annotation subject" w:semiHidden="1" w:unhideWhenUsed="1"/>
     <w:lsdException w:name="No List" w:semiHidden="1" w:unhideWhenUsed="1"/>
     <w:lsdException w:name="Outline List 1" w:semiHidden="1" w:unhideWhenUsed="1"/>
@@ -2024,11 +1918,8 @@
     <w:lsdException w:name="Table Contemporary" w:semiHidden="1" w:unhideWhenUsed="1"/>
     <w:lsdException w:name="Table Elegant" w:semiHidden="1" w:unhideWhenUsed="1"/>
     <w:lsdException w:name="Table Professional" w:semiHidden="1" w:unhideWhenUsed="1"/>
-    <w:lsdException w:name="Table Subtle 1" w:semiHidden="1" w:unhideWhenUsed="1"/>
     <w:lsdException w:name="Table Subtle 2" w:semiHidden="1" w:unhideWhenUsed="1"/>
     <w:lsdException w:name="Table Web 1" w:semiHidden="1" w:unhideWhenUsed="1"/>
-    <w:lsdException w:name="Table Web 2" w:semiHidden="1" w:unhideWhenUsed="1"/>
-    <w:lsdException w:name="Table Web 3" w:semiHidden="1" w:unhideWhenUsed="1"/>
     <w:lsdException w:name="Balloon Text" w:semiHidden="1" w:unhideWhenUsed="1"/>
     <w:lsdException w:name="Table Grid" w:uiPriority="39"/>
     <w:lsdException w:name="Table Theme" w:semiHidden="1" w:unhideWhenUsed="1"/>
@@ -2247,6 +2138,11 @@
     <w:lsdException w:name="List Table 5 Dark Accent 6" w:uiPriority="50"/>
     <w:lsdException w:name="List Table 6 Colorful Accent 6" w:uiPriority="51"/>
     <w:lsdException w:name="List Table 7 Colorful Accent 6" w:uiPriority="52"/>
+    <w:lsdException w:name="Mention" w:semiHidden="1" w:unhideWhenUsed="1"/>
+    <w:lsdException w:name="Smart Hyperlink" w:semiHidden="1" w:unhideWhenUsed="1"/>
+    <w:lsdException w:name="Hashtag" w:semiHidden="1" w:unhideWhenUsed="1"/>
+    <w:lsdException w:name="Unresolved Mention" w:semiHidden="1" w:unhideWhenUsed="1"/>
+    <w:lsdException w:name="Smart Link" w:semiHidden="1" w:unhideWhenUsed="1"/>
   </w:latentStyles>
   <w:style w:type="paragraph" w:default="1" w:styleId="Normal">
     <w:name w:val="Normal"/>

</xml_diff>

<commit_message>
made changes to controller
</commit_message>
<xml_diff>
--- a/HDFC Bank_Capstone Project Guideline.docx
+++ b/HDFC Bank_Capstone Project Guideline.docx
@@ -650,21 +650,11 @@
           <w:kern w:val="0"/>
           <w:sz w:val="24"/>
           <w:szCs w:val="24"/>
-          <w:lang w:eastAsia="en-IN"/>
-          <w14:ligatures w14:val="none"/>
-        </w:rPr>
-        <w:t>Use</w:t>
-      </w:r>
-      <w:r>
-        <w:rPr>
-          <w:rFonts w:eastAsia="Times New Roman" w:cstheme="minorHAnsi"/>
-          <w:kern w:val="0"/>
-          <w:sz w:val="24"/>
-          <w:szCs w:val="24"/>
-          <w:lang w:eastAsia="en-IN"/>
-          <w14:ligatures w14:val="none"/>
-        </w:rPr>
-        <w:t xml:space="preserve"> Jenkins to deploy changes to the code to the Application server.</w:t>
+          <w:highlight w:val="yellow"/>
+          <w:lang w:eastAsia="en-IN"/>
+          <w14:ligatures w14:val="none"/>
+        </w:rPr>
+        <w:t>Use Jenkins to deploy changes to the code to the Application server.</w:t>
       </w:r>
     </w:p>
     <w:p>
@@ -1850,6 +1840,7 @@
     <w:lsdException w:name="HTML Sample" w:semiHidden="1" w:unhideWhenUsed="1"/>
     <w:lsdException w:name="HTML Typewriter" w:semiHidden="1" w:unhideWhenUsed="1"/>
     <w:lsdException w:name="HTML Variable" w:semiHidden="1" w:unhideWhenUsed="1"/>
+    <w:lsdException w:name="Normal Table" w:semiHidden="1" w:unhideWhenUsed="1"/>
     <w:lsdException w:name="annotation subject" w:semiHidden="1" w:unhideWhenUsed="1"/>
     <w:lsdException w:name="No List" w:semiHidden="1" w:unhideWhenUsed="1"/>
     <w:lsdException w:name="Outline List 1" w:semiHidden="1" w:unhideWhenUsed="1"/>
@@ -1892,8 +1883,11 @@
     <w:lsdException w:name="Table Contemporary" w:semiHidden="1" w:unhideWhenUsed="1"/>
     <w:lsdException w:name="Table Elegant" w:semiHidden="1" w:unhideWhenUsed="1"/>
     <w:lsdException w:name="Table Professional" w:semiHidden="1" w:unhideWhenUsed="1"/>
+    <w:lsdException w:name="Table Subtle 1" w:semiHidden="1" w:unhideWhenUsed="1"/>
     <w:lsdException w:name="Table Subtle 2" w:semiHidden="1" w:unhideWhenUsed="1"/>
     <w:lsdException w:name="Table Web 1" w:semiHidden="1" w:unhideWhenUsed="1"/>
+    <w:lsdException w:name="Table Web 2" w:semiHidden="1" w:unhideWhenUsed="1"/>
+    <w:lsdException w:name="Table Web 3" w:semiHidden="1" w:unhideWhenUsed="1"/>
     <w:lsdException w:name="Balloon Text" w:semiHidden="1" w:unhideWhenUsed="1"/>
     <w:lsdException w:name="Table Grid" w:uiPriority="39"/>
     <w:lsdException w:name="Table Theme" w:semiHidden="1" w:unhideWhenUsed="1"/>

</xml_diff>